<commit_message>
Inizio edit shop item
</commit_message>
<xml_diff>
--- a/ArticoloBoot/Doc/ArticoloBootAppunti.docx
+++ b/ArticoloBoot/Doc/ArticoloBootAppunti.docx
@@ -28,10 +28,7 @@
       </w:r>
       <w:proofErr w:type="spellEnd"/>
       <w:r>
-        <w:t xml:space="preserve"> quindi immagini che </w:t>
-      </w:r>
-      <w:r>
-        <w:t xml:space="preserve">scorrono, sia oggetti che descrivono oggetti da acquistare nel caso si voglia utilizzare come sito di </w:t>
+        <w:t xml:space="preserve"> quindi immagini che scorrono, sia oggetti che descrivono oggetti da acquistare nel caso si voglia utilizzare come sito di </w:t>
       </w:r>
       <w:proofErr w:type="spellStart"/>
       <w:r>
@@ -92,10 +89,7 @@
       </w:r>
       <w:proofErr w:type="spellEnd"/>
       <w:r>
-        <w:t xml:space="preserve"> per l’organizzazione. Il front-end è fat</w:t>
-      </w:r>
-      <w:r>
-        <w:t xml:space="preserve">to con </w:t>
+        <w:t xml:space="preserve"> per l’organizzazione. Il front-end è fatto con </w:t>
       </w:r>
       <w:proofErr w:type="spellStart"/>
       <w:r>
@@ -135,10 +129,7 @@
       </w:r>
       <w:proofErr w:type="spellEnd"/>
       <w:r>
-        <w:t>. La validazione, nelle intenzioni, è fatta sia lato client che la</w:t>
-      </w:r>
-      <w:r>
-        <w:t xml:space="preserve">to server. </w:t>
+        <w:t xml:space="preserve">. La validazione, nelle intenzioni, è fatta sia lato client che lato server. </w:t>
       </w:r>
     </w:p>
     <w:p>
@@ -210,10 +201,7 @@
       </w:r>
       <w:proofErr w:type="spellEnd"/>
       <w:r>
-        <w:t xml:space="preserve"> è fatto utilizzando oltre ai filtri standard  un filt</w:t>
-      </w:r>
-      <w:r>
-        <w:t xml:space="preserve">ro custom che si chiama </w:t>
+        <w:t xml:space="preserve"> è fatto utilizzando oltre ai filtri standard  un filtro custom che si chiama </w:t>
       </w:r>
       <w:proofErr w:type="spellStart"/>
       <w:r>
@@ -268,10 +256,7 @@
       </w:r>
       <w:proofErr w:type="spellStart"/>
       <w:r>
-        <w:t>ItemS</w:t>
-      </w:r>
-      <w:r>
-        <w:t>hop</w:t>
+        <w:t>ItemShop</w:t>
       </w:r>
       <w:proofErr w:type="spellEnd"/>
       <w:r>
@@ -366,13 +351,7 @@
       </w:r>
       <w:proofErr w:type="spellEnd"/>
       <w:r>
-        <w:t xml:space="preserve"> (la pagina html), il controller </w:t>
-      </w:r>
-      <w:r>
-        <w:t>che</w:t>
-      </w:r>
-      <w:r>
-        <w:t xml:space="preserve"> gestisce quella pagina. Il file </w:t>
+        <w:t xml:space="preserve"> (la pagina html), il controller che gestisce quella pagina. Il file </w:t>
       </w:r>
       <w:proofErr w:type="spellStart"/>
       <w:r>
@@ -501,9 +480,6 @@
     <w:p>
       <w:pPr>
         <w:ind w:left="720"/>
-        <w:rPr>
-          <w:u w:val="single"/>
-        </w:rPr>
       </w:pPr>
       <w:r>
         <w:t xml:space="preserve">La definizione della pagina prevede la creazione delle </w:t>
@@ -533,8 +509,98 @@
       <w:r>
         <w:t xml:space="preserve"> (la versione standard andrebbe creato uno per lingua per la internazionalizzazione). Le varie chiavi del messaggio sono la prima cosa che il controller deve elaborare. Infine queste chiavi con i messaggi vanno inserite nella pagina html</w:t>
       </w:r>
+      <w:r>
+        <w:t>.</w:t>
+      </w:r>
+    </w:p>
+    <w:p>
+      <w:pPr>
+        <w:ind w:left="720"/>
+      </w:pPr>
+      <w:r>
+        <w:t xml:space="preserve">Va modificato il metodo di </w:t>
+      </w:r>
+      <w:proofErr w:type="spellStart"/>
+      <w:r>
+        <w:rPr>
+          <w:b/>
+        </w:rPr>
+        <w:t>save</w:t>
+      </w:r>
+      <w:proofErr w:type="spellEnd"/>
+      <w:r>
+        <w:t xml:space="preserve"> di </w:t>
+      </w:r>
+      <w:proofErr w:type="spellStart"/>
+      <w:r>
+        <w:rPr>
+          <w:b/>
+        </w:rPr>
+        <w:t>GestioneBlog</w:t>
+      </w:r>
+      <w:proofErr w:type="spellEnd"/>
+      <w:r>
+        <w:t xml:space="preserve"> in modo da permettere il salvataggio del nuovo tipo item. In prima battuta si è fatto l’oggetto </w:t>
+      </w:r>
+      <w:proofErr w:type="spellStart"/>
+      <w:r>
+        <w:t>itemshop</w:t>
+      </w:r>
+      <w:proofErr w:type="spellEnd"/>
+      <w:r>
+        <w:t xml:space="preserve"> come sottoclasse di item in modo da gestire con il metodo </w:t>
+      </w:r>
+      <w:proofErr w:type="spellStart"/>
+      <w:r>
+        <w:t>save</w:t>
+      </w:r>
+      <w:proofErr w:type="spellEnd"/>
+      <w:r>
+        <w:t xml:space="preserve"> il salvataggio di tutti gli item.</w:t>
+      </w:r>
+    </w:p>
+    <w:p>
+      <w:pPr>
+        <w:ind w:left="720"/>
+        <w:rPr>
+          <w:u w:val="single"/>
+        </w:rPr>
+      </w:pPr>
+      <w:r>
+        <w:t>Occorre modificare anche il controller che gestisce l’interfaccia tra le pagine html/</w:t>
+      </w:r>
+      <w:proofErr w:type="spellStart"/>
+      <w:r>
+        <w:t>javascript</w:t>
+      </w:r>
+      <w:proofErr w:type="spellEnd"/>
+      <w:r>
+        <w:t xml:space="preserve"> e java. Se nel </w:t>
+      </w:r>
+      <w:proofErr w:type="spellStart"/>
+      <w:r>
+        <w:t>Rest</w:t>
+      </w:r>
+      <w:proofErr w:type="spellEnd"/>
+      <w:r>
+        <w:t xml:space="preserve"> controller java si dice che prende come parametro un oggetto </w:t>
+      </w:r>
+      <w:r>
+        <w:t xml:space="preserve">con meno proprietà di quelle che </w:t>
+      </w:r>
+      <w:proofErr w:type="spellStart"/>
+      <w:r>
+        <w:t>javascript</w:t>
+      </w:r>
+      <w:proofErr w:type="spellEnd"/>
+      <w:r>
+        <w:t xml:space="preserve"> passa quelle perse </w:t>
+      </w:r>
       <w:bookmarkStart w:id="0" w:name="_GoBack"/>
       <w:bookmarkEnd w:id="0"/>
+      <w:r>
+        <w:t xml:space="preserve">le proprietà che non fanno parte  </w:t>
+      </w:r>
     </w:p>
     <w:p>
       <w:pPr>

</xml_diff>